<commit_message>
test docs - in work
</commit_message>
<xml_diff>
--- a/test/test_tables.docx
+++ b/test/test_tables.docx
@@ -7171,6 +7171,2083 @@
         </w:rPr>
       </w:r>
     </w:p>
+    <w:p>
+      <w:pPr>
+        <w:spacing w:after="0" w:afterAutospacing="0" w:line="360" w:lineRule="auto"/>
+        <w:rPr>
+          <w:rFonts w:ascii="Times New Roman" w:hAnsi="Times New Roman" w:cs="Times New Roman"/>
+          <w:sz w:val="28"/>
+          <w:szCs w:val="28"/>
+          <w:highlight w:val="none"/>
+        </w:rPr>
+      </w:pPr>
+      <w:r>
+        <w:rPr>
+          <w:rFonts w:ascii="Times New Roman" w:hAnsi="Times New Roman" w:cs="Times New Roman"/>
+          <w:sz w:val="28"/>
+          <w:szCs w:val="28"/>
+          <w:highlight w:val="none"/>
+        </w:rPr>
+        <w:t xml:space="preserve">Тестирование бизнес-логики</w:t>
+      </w:r>
+      <w:r>
+        <w:rPr>
+          <w:rFonts w:ascii="Times New Roman" w:hAnsi="Times New Roman" w:cs="Times New Roman"/>
+          <w:sz w:val="28"/>
+          <w:szCs w:val="28"/>
+          <w:highlight w:val="none"/>
+        </w:rPr>
+      </w:r>
+    </w:p>
+    <w:tbl>
+      <w:tblPr>
+        <w:tblStyle w:val="670"/>
+        <w:tblW w:w="0" w:type="auto"/>
+        <w:tblLayout w:type="fixed"/>
+        <w:tblLook w:val="04A0" w:firstRow="1" w:lastRow="0" w:firstColumn="1" w:lastColumn="0" w:noHBand="0" w:noVBand="1"/>
+      </w:tblPr>
+      <w:tblGrid>
+        <w:gridCol w:w="1134"/>
+        <w:gridCol w:w="1417"/>
+        <w:gridCol w:w="2268"/>
+        <w:gridCol w:w="1843"/>
+        <w:gridCol w:w="1417"/>
+        <w:gridCol w:w="1276"/>
+      </w:tblGrid>
+      <w:tr>
+        <w:trPr/>
+        <w:tc>
+          <w:tcPr>
+            <w:tcW w:w="1134" w:type="dxa"/>
+            <w:textDirection w:val="lrTb"/>
+            <w:noWrap w:val="false"/>
+          </w:tcPr>
+          <w:p>
+            <w:pPr>
+              <w:jc w:val="center"/>
+              <w:spacing w:after="0" w:afterAutospacing="0" w:line="360" w:lineRule="auto"/>
+              <w:rPr>
+                <w:rFonts w:ascii="Times New Roman" w:hAnsi="Times New Roman" w:cs="Times New Roman"/>
+              </w:rPr>
+            </w:pPr>
+            <w:r>
+              <w:rPr>
+                <w:rFonts w:ascii="Times New Roman" w:hAnsi="Times New Roman" w:cs="Times New Roman"/>
+                <w:sz w:val="28"/>
+                <w:szCs w:val="28"/>
+              </w:rPr>
+              <w:t xml:space="preserve">Номер теста</w:t>
+            </w:r>
+            <w:r>
+              <w:rPr>
+                <w:rFonts w:ascii="Times New Roman" w:hAnsi="Times New Roman" w:cs="Times New Roman"/>
+              </w:rPr>
+            </w:r>
+            <w:r/>
+          </w:p>
+        </w:tc>
+        <w:tc>
+          <w:tcPr>
+            <w:tcW w:w="1417" w:type="dxa"/>
+            <w:textDirection w:val="lrTb"/>
+            <w:noWrap w:val="false"/>
+          </w:tcPr>
+          <w:p>
+            <w:pPr>
+              <w:jc w:val="center"/>
+              <w:spacing w:after="0" w:afterAutospacing="0" w:line="360" w:lineRule="auto"/>
+              <w:rPr>
+                <w:rFonts w:ascii="Times New Roman" w:hAnsi="Times New Roman" w:cs="Times New Roman"/>
+              </w:rPr>
+            </w:pPr>
+            <w:r>
+              <w:rPr>
+                <w:rFonts w:ascii="Times New Roman" w:hAnsi="Times New Roman" w:cs="Times New Roman"/>
+                <w:sz w:val="28"/>
+                <w:szCs w:val="28"/>
+              </w:rPr>
+              <w:t xml:space="preserve">Название теста</w:t>
+            </w:r>
+            <w:r>
+              <w:rPr>
+                <w:rFonts w:ascii="Times New Roman" w:hAnsi="Times New Roman" w:cs="Times New Roman"/>
+              </w:rPr>
+            </w:r>
+            <w:r/>
+          </w:p>
+        </w:tc>
+        <w:tc>
+          <w:tcPr>
+            <w:tcW w:w="2268" w:type="dxa"/>
+            <w:textDirection w:val="lrTb"/>
+            <w:noWrap w:val="false"/>
+          </w:tcPr>
+          <w:p>
+            <w:pPr>
+              <w:jc w:val="center"/>
+              <w:spacing w:after="0" w:afterAutospacing="0" w:line="360" w:lineRule="auto"/>
+              <w:rPr>
+                <w:rFonts w:ascii="Times New Roman" w:hAnsi="Times New Roman" w:cs="Times New Roman"/>
+              </w:rPr>
+            </w:pPr>
+            <w:r>
+              <w:rPr>
+                <w:rFonts w:ascii="Times New Roman" w:hAnsi="Times New Roman" w:cs="Times New Roman"/>
+                <w:sz w:val="28"/>
+                <w:szCs w:val="28"/>
+              </w:rPr>
+              <w:t xml:space="preserve">Описание теста</w:t>
+            </w:r>
+            <w:r>
+              <w:rPr>
+                <w:rFonts w:ascii="Times New Roman" w:hAnsi="Times New Roman" w:cs="Times New Roman"/>
+              </w:rPr>
+            </w:r>
+            <w:r/>
+          </w:p>
+        </w:tc>
+        <w:tc>
+          <w:tcPr>
+            <w:tcW w:w="1843" w:type="dxa"/>
+            <w:textDirection w:val="lrTb"/>
+            <w:noWrap w:val="false"/>
+          </w:tcPr>
+          <w:p>
+            <w:pPr>
+              <w:jc w:val="center"/>
+              <w:spacing w:after="0" w:afterAutospacing="0" w:line="360" w:lineRule="auto"/>
+              <w:rPr>
+                <w:rFonts w:ascii="Times New Roman" w:hAnsi="Times New Roman" w:cs="Times New Roman"/>
+              </w:rPr>
+            </w:pPr>
+            <w:r>
+              <w:rPr>
+                <w:rFonts w:ascii="Times New Roman" w:hAnsi="Times New Roman" w:cs="Times New Roman"/>
+                <w:sz w:val="28"/>
+                <w:szCs w:val="28"/>
+              </w:rPr>
+              <w:t xml:space="preserve">Ожидаемый результат</w:t>
+            </w:r>
+            <w:r>
+              <w:rPr>
+                <w:rFonts w:ascii="Times New Roman" w:hAnsi="Times New Roman" w:cs="Times New Roman"/>
+              </w:rPr>
+            </w:r>
+            <w:r/>
+          </w:p>
+        </w:tc>
+        <w:tc>
+          <w:tcPr>
+            <w:tcW w:w="1417" w:type="dxa"/>
+            <w:textDirection w:val="lrTb"/>
+            <w:noWrap w:val="false"/>
+          </w:tcPr>
+          <w:p>
+            <w:pPr>
+              <w:jc w:val="center"/>
+              <w:spacing w:after="0" w:afterAutospacing="0" w:line="360" w:lineRule="auto"/>
+              <w:rPr>
+                <w:rFonts w:ascii="Times New Roman" w:hAnsi="Times New Roman" w:cs="Times New Roman"/>
+              </w:rPr>
+            </w:pPr>
+            <w:r>
+              <w:rPr>
+                <w:rFonts w:ascii="Times New Roman" w:hAnsi="Times New Roman" w:cs="Times New Roman"/>
+                <w:sz w:val="28"/>
+                <w:szCs w:val="28"/>
+              </w:rPr>
+              <w:t xml:space="preserve">Результат</w:t>
+            </w:r>
+            <w:r>
+              <w:rPr>
+                <w:rFonts w:ascii="Times New Roman" w:hAnsi="Times New Roman" w:cs="Times New Roman"/>
+              </w:rPr>
+            </w:r>
+            <w:r/>
+          </w:p>
+        </w:tc>
+        <w:tc>
+          <w:tcPr>
+            <w:tcW w:w="1276" w:type="dxa"/>
+            <w:textDirection w:val="lrTb"/>
+            <w:noWrap w:val="false"/>
+          </w:tcPr>
+          <w:p>
+            <w:pPr>
+              <w:jc w:val="center"/>
+              <w:spacing w:after="0" w:afterAutospacing="0" w:line="360" w:lineRule="auto"/>
+              <w:rPr>
+                <w:rFonts w:ascii="Times New Roman" w:hAnsi="Times New Roman" w:cs="Times New Roman"/>
+              </w:rPr>
+            </w:pPr>
+            <w:r>
+              <w:rPr>
+                <w:rFonts w:ascii="Times New Roman" w:hAnsi="Times New Roman" w:cs="Times New Roman"/>
+                <w:sz w:val="28"/>
+                <w:szCs w:val="28"/>
+              </w:rPr>
+              <w:t xml:space="preserve">Вывод</w:t>
+            </w:r>
+            <w:r>
+              <w:rPr>
+                <w:rFonts w:ascii="Times New Roman" w:hAnsi="Times New Roman" w:cs="Times New Roman"/>
+              </w:rPr>
+            </w:r>
+            <w:r/>
+          </w:p>
+        </w:tc>
+      </w:tr>
+      <w:tr>
+        <w:trPr/>
+        <w:tc>
+          <w:tcPr>
+            <w:tcW w:w="1134" w:type="dxa"/>
+            <w:vMerge w:val="restart"/>
+            <w:textDirection w:val="lrTb"/>
+            <w:noWrap w:val="false"/>
+          </w:tcPr>
+          <w:p>
+            <w:pPr>
+              <w:jc w:val="center"/>
+              <w:spacing w:after="0" w:afterAutospacing="0" w:line="360" w:lineRule="auto"/>
+              <w:rPr>
+                <w:rFonts w:ascii="Times New Roman" w:hAnsi="Times New Roman" w:cs="Times New Roman"/>
+                <w:sz w:val="28"/>
+                <w:szCs w:val="28"/>
+              </w:rPr>
+            </w:pPr>
+            <w:r>
+              <w:rPr>
+                <w:rFonts w:ascii="Times New Roman" w:hAnsi="Times New Roman" w:cs="Times New Roman"/>
+                <w:sz w:val="28"/>
+                <w:szCs w:val="28"/>
+              </w:rPr>
+              <w:t xml:space="preserve">1</w:t>
+            </w:r>
+            <w:r>
+              <w:rPr>
+                <w:rFonts w:ascii="Times New Roman" w:hAnsi="Times New Roman" w:cs="Times New Roman"/>
+                <w:sz w:val="28"/>
+                <w:szCs w:val="28"/>
+              </w:rPr>
+            </w:r>
+          </w:p>
+        </w:tc>
+        <w:tc>
+          <w:tcPr>
+            <w:tcW w:w="1417" w:type="dxa"/>
+            <w:vMerge w:val="restart"/>
+            <w:textDirection w:val="lrTb"/>
+            <w:noWrap w:val="false"/>
+          </w:tcPr>
+          <w:p>
+            <w:pPr>
+              <w:jc w:val="left"/>
+              <w:spacing w:after="0" w:afterAutospacing="0" w:line="360" w:lineRule="auto"/>
+              <w:rPr>
+                <w:rFonts w:ascii="Times New Roman" w:hAnsi="Times New Roman" w:cs="Times New Roman"/>
+                <w:sz w:val="28"/>
+                <w:szCs w:val="28"/>
+              </w:rPr>
+            </w:pPr>
+            <w:r>
+              <w:rPr>
+                <w:rFonts w:ascii="Times New Roman" w:hAnsi="Times New Roman" w:cs="Times New Roman"/>
+                <w:sz w:val="28"/>
+                <w:szCs w:val="28"/>
+              </w:rPr>
+            </w:r>
+            <w:r>
+              <w:rPr>
+                <w:rFonts w:ascii="Times New Roman" w:hAnsi="Times New Roman" w:cs="Times New Roman"/>
+                <w:sz w:val="28"/>
+                <w:szCs w:val="28"/>
+              </w:rPr>
+              <w:t xml:space="preserve">correct proxy crud</w:t>
+            </w:r>
+            <w:r>
+              <w:rPr>
+                <w:rFonts w:ascii="Times New Roman" w:hAnsi="Times New Roman" w:cs="Times New Roman"/>
+                <w:sz w:val="28"/>
+                <w:szCs w:val="28"/>
+              </w:rPr>
+            </w:r>
+            <w:r>
+              <w:rPr>
+                <w:rFonts w:ascii="Times New Roman" w:hAnsi="Times New Roman" w:cs="Times New Roman"/>
+                <w:sz w:val="28"/>
+                <w:szCs w:val="28"/>
+              </w:rPr>
+            </w:r>
+          </w:p>
+        </w:tc>
+        <w:tc>
+          <w:tcPr>
+            <w:tcW w:w="2268" w:type="dxa"/>
+            <w:vMerge w:val="restart"/>
+            <w:textDirection w:val="lrTb"/>
+            <w:noWrap w:val="false"/>
+          </w:tcPr>
+          <w:p>
+            <w:pPr>
+              <w:jc w:val="left"/>
+              <w:spacing w:after="0" w:afterAutospacing="0" w:line="360" w:lineRule="auto"/>
+              <w:rPr>
+                <w:rFonts w:ascii="Times New Roman" w:hAnsi="Times New Roman" w:cs="Times New Roman"/>
+                <w:sz w:val="28"/>
+                <w:szCs w:val="28"/>
+              </w:rPr>
+            </w:pPr>
+            <w:r>
+              <w:rPr>
+                <w:rFonts w:ascii="Times New Roman" w:hAnsi="Times New Roman" w:cs="Times New Roman"/>
+                <w:sz w:val="28"/>
+                <w:szCs w:val="28"/>
+              </w:rPr>
+            </w:r>
+            <w:r>
+              <w:rPr>
+                <w:rFonts w:ascii="Times New Roman" w:hAnsi="Times New Roman" w:cs="Times New Roman"/>
+                <w:sz w:val="28"/>
+                <w:szCs w:val="28"/>
+              </w:rPr>
+            </w:r>
+          </w:p>
+        </w:tc>
+        <w:tc>
+          <w:tcPr>
+            <w:tcW w:w="1843" w:type="dxa"/>
+            <w:vMerge w:val="restart"/>
+            <w:textDirection w:val="lrTb"/>
+            <w:noWrap w:val="false"/>
+          </w:tcPr>
+          <w:p>
+            <w:pPr>
+              <w:jc w:val="left"/>
+              <w:spacing w:after="0" w:afterAutospacing="0" w:line="360" w:lineRule="auto"/>
+              <w:rPr>
+                <w:rFonts w:ascii="Times New Roman" w:hAnsi="Times New Roman" w:cs="Times New Roman"/>
+                <w:sz w:val="28"/>
+                <w:szCs w:val="28"/>
+              </w:rPr>
+            </w:pPr>
+            <w:r>
+              <w:rPr>
+                <w:rFonts w:ascii="Times New Roman" w:hAnsi="Times New Roman" w:cs="Times New Roman"/>
+                <w:sz w:val="28"/>
+                <w:szCs w:val="28"/>
+              </w:rPr>
+            </w:r>
+            <w:r>
+              <w:rPr>
+                <w:rFonts w:ascii="Times New Roman" w:hAnsi="Times New Roman" w:cs="Times New Roman"/>
+                <w:sz w:val="28"/>
+                <w:szCs w:val="28"/>
+              </w:rPr>
+            </w:r>
+          </w:p>
+        </w:tc>
+        <w:tc>
+          <w:tcPr>
+            <w:tcW w:w="1417" w:type="dxa"/>
+            <w:vMerge w:val="restart"/>
+            <w:textDirection w:val="lrTb"/>
+            <w:noWrap w:val="false"/>
+          </w:tcPr>
+          <w:p>
+            <w:pPr>
+              <w:jc w:val="left"/>
+              <w:spacing w:after="0" w:afterAutospacing="0" w:line="360" w:lineRule="auto"/>
+              <w:rPr>
+                <w:rFonts w:ascii="Times New Roman" w:hAnsi="Times New Roman" w:cs="Times New Roman"/>
+                <w:sz w:val="28"/>
+                <w:szCs w:val="28"/>
+              </w:rPr>
+            </w:pPr>
+            <w:r>
+              <w:rPr>
+                <w:rFonts w:ascii="Times New Roman" w:hAnsi="Times New Roman" w:cs="Times New Roman"/>
+                <w:sz w:val="28"/>
+                <w:szCs w:val="28"/>
+              </w:rPr>
+            </w:r>
+            <w:r>
+              <w:rPr>
+                <w:rFonts w:ascii="Times New Roman" w:hAnsi="Times New Roman" w:cs="Times New Roman"/>
+                <w:sz w:val="28"/>
+                <w:szCs w:val="28"/>
+              </w:rPr>
+            </w:r>
+          </w:p>
+        </w:tc>
+        <w:tc>
+          <w:tcPr>
+            <w:tcW w:w="1276" w:type="dxa"/>
+            <w:vMerge w:val="restart"/>
+            <w:textDirection w:val="lrTb"/>
+            <w:noWrap w:val="false"/>
+          </w:tcPr>
+          <w:p>
+            <w:pPr>
+              <w:jc w:val="left"/>
+              <w:spacing w:after="0" w:afterAutospacing="0" w:line="360" w:lineRule="auto"/>
+              <w:rPr>
+                <w:rFonts w:ascii="Times New Roman" w:hAnsi="Times New Roman" w:cs="Times New Roman"/>
+                <w:sz w:val="28"/>
+                <w:szCs w:val="28"/>
+              </w:rPr>
+            </w:pPr>
+            <w:r>
+              <w:rPr>
+                <w:rFonts w:ascii="Times New Roman" w:hAnsi="Times New Roman" w:cs="Times New Roman"/>
+                <w:sz w:val="28"/>
+                <w:szCs w:val="28"/>
+              </w:rPr>
+            </w:r>
+            <w:r>
+              <w:rPr>
+                <w:rFonts w:ascii="Times New Roman" w:hAnsi="Times New Roman" w:cs="Times New Roman"/>
+                <w:sz w:val="28"/>
+                <w:szCs w:val="28"/>
+              </w:rPr>
+              <w:t xml:space="preserve">Тест прошел успешно</w:t>
+            </w:r>
+            <w:r/>
+            <w:r>
+              <w:rPr>
+                <w:rFonts w:ascii="Times New Roman" w:hAnsi="Times New Roman" w:cs="Times New Roman"/>
+                <w:sz w:val="28"/>
+                <w:szCs w:val="28"/>
+              </w:rPr>
+            </w:r>
+            <w:r>
+              <w:rPr>
+                <w:rFonts w:ascii="Times New Roman" w:hAnsi="Times New Roman" w:cs="Times New Roman"/>
+                <w:sz w:val="28"/>
+                <w:szCs w:val="28"/>
+              </w:rPr>
+            </w:r>
+          </w:p>
+        </w:tc>
+      </w:tr>
+      <w:tr>
+        <w:trPr/>
+        <w:tc>
+          <w:tcPr>
+            <w:tcW w:w="1134" w:type="dxa"/>
+            <w:vMerge w:val="restart"/>
+            <w:textDirection w:val="lrTb"/>
+            <w:noWrap w:val="false"/>
+          </w:tcPr>
+          <w:p>
+            <w:pPr>
+              <w:jc w:val="center"/>
+              <w:spacing w:after="0" w:afterAutospacing="0" w:line="360" w:lineRule="auto"/>
+              <w:rPr>
+                <w:rFonts w:ascii="Times New Roman" w:hAnsi="Times New Roman" w:cs="Times New Roman"/>
+                <w:sz w:val="28"/>
+                <w:szCs w:val="28"/>
+              </w:rPr>
+            </w:pPr>
+            <w:r>
+              <w:rPr>
+                <w:rFonts w:ascii="Times New Roman" w:hAnsi="Times New Roman" w:cs="Times New Roman"/>
+                <w:sz w:val="28"/>
+                <w:szCs w:val="28"/>
+              </w:rPr>
+              <w:t xml:space="preserve">2</w:t>
+            </w:r>
+            <w:r>
+              <w:rPr>
+                <w:rFonts w:ascii="Times New Roman" w:hAnsi="Times New Roman" w:cs="Times New Roman"/>
+                <w:sz w:val="28"/>
+                <w:szCs w:val="28"/>
+              </w:rPr>
+            </w:r>
+          </w:p>
+        </w:tc>
+        <w:tc>
+          <w:tcPr>
+            <w:tcW w:w="1417" w:type="dxa"/>
+            <w:vMerge w:val="restart"/>
+            <w:textDirection w:val="lrTb"/>
+            <w:noWrap w:val="false"/>
+          </w:tcPr>
+          <w:p>
+            <w:pPr>
+              <w:jc w:val="left"/>
+              <w:spacing w:after="0" w:afterAutospacing="0" w:line="360" w:lineRule="auto"/>
+              <w:rPr>
+                <w:rFonts w:ascii="Times New Roman" w:hAnsi="Times New Roman" w:cs="Times New Roman"/>
+                <w:sz w:val="28"/>
+                <w:szCs w:val="28"/>
+              </w:rPr>
+            </w:pPr>
+            <w:r>
+              <w:rPr>
+                <w:rFonts w:ascii="Times New Roman" w:hAnsi="Times New Roman" w:cs="Times New Roman"/>
+                <w:sz w:val="28"/>
+                <w:szCs w:val="28"/>
+              </w:rPr>
+            </w:r>
+            <w:r>
+              <w:rPr>
+                <w:rFonts w:ascii="Times New Roman" w:hAnsi="Times New Roman" w:cs="Times New Roman"/>
+                <w:sz w:val="28"/>
+                <w:szCs w:val="28"/>
+              </w:rPr>
+              <w:t xml:space="preserve">correct proxy stats</w:t>
+            </w:r>
+            <w:r>
+              <w:rPr>
+                <w:rFonts w:ascii="Times New Roman" w:hAnsi="Times New Roman" w:cs="Times New Roman"/>
+                <w:sz w:val="28"/>
+                <w:szCs w:val="28"/>
+              </w:rPr>
+            </w:r>
+            <w:r>
+              <w:rPr>
+                <w:rFonts w:ascii="Times New Roman" w:hAnsi="Times New Roman" w:cs="Times New Roman"/>
+                <w:sz w:val="28"/>
+                <w:szCs w:val="28"/>
+              </w:rPr>
+            </w:r>
+          </w:p>
+        </w:tc>
+        <w:tc>
+          <w:tcPr>
+            <w:tcW w:w="2268" w:type="dxa"/>
+            <w:vMerge w:val="restart"/>
+            <w:textDirection w:val="lrTb"/>
+            <w:noWrap w:val="false"/>
+          </w:tcPr>
+          <w:p>
+            <w:pPr>
+              <w:jc w:val="left"/>
+              <w:spacing w:after="0" w:afterAutospacing="0" w:line="360" w:lineRule="auto"/>
+              <w:rPr>
+                <w:rFonts w:ascii="Times New Roman" w:hAnsi="Times New Roman" w:cs="Times New Roman"/>
+                <w:sz w:val="28"/>
+                <w:szCs w:val="28"/>
+              </w:rPr>
+            </w:pPr>
+            <w:r>
+              <w:rPr>
+                <w:rFonts w:ascii="Times New Roman" w:hAnsi="Times New Roman" w:cs="Times New Roman"/>
+                <w:sz w:val="28"/>
+                <w:szCs w:val="28"/>
+              </w:rPr>
+            </w:r>
+            <w:r>
+              <w:rPr>
+                <w:rFonts w:ascii="Times New Roman" w:hAnsi="Times New Roman" w:cs="Times New Roman"/>
+                <w:sz w:val="28"/>
+                <w:szCs w:val="28"/>
+              </w:rPr>
+            </w:r>
+          </w:p>
+        </w:tc>
+        <w:tc>
+          <w:tcPr>
+            <w:tcW w:w="1843" w:type="dxa"/>
+            <w:vMerge w:val="restart"/>
+            <w:textDirection w:val="lrTb"/>
+            <w:noWrap w:val="false"/>
+          </w:tcPr>
+          <w:p>
+            <w:pPr>
+              <w:jc w:val="left"/>
+              <w:spacing w:after="0" w:afterAutospacing="0" w:line="360" w:lineRule="auto"/>
+              <w:rPr>
+                <w:rFonts w:ascii="Times New Roman" w:hAnsi="Times New Roman" w:cs="Times New Roman"/>
+                <w:sz w:val="28"/>
+                <w:szCs w:val="28"/>
+              </w:rPr>
+            </w:pPr>
+            <w:r>
+              <w:rPr>
+                <w:rFonts w:ascii="Times New Roman" w:hAnsi="Times New Roman" w:cs="Times New Roman"/>
+                <w:sz w:val="28"/>
+                <w:szCs w:val="28"/>
+              </w:rPr>
+            </w:r>
+            <w:r>
+              <w:rPr>
+                <w:rFonts w:ascii="Times New Roman" w:hAnsi="Times New Roman" w:cs="Times New Roman"/>
+                <w:sz w:val="28"/>
+                <w:szCs w:val="28"/>
+              </w:rPr>
+            </w:r>
+          </w:p>
+        </w:tc>
+        <w:tc>
+          <w:tcPr>
+            <w:tcW w:w="1417" w:type="dxa"/>
+            <w:vMerge w:val="restart"/>
+            <w:textDirection w:val="lrTb"/>
+            <w:noWrap w:val="false"/>
+          </w:tcPr>
+          <w:p>
+            <w:pPr>
+              <w:jc w:val="left"/>
+              <w:spacing w:after="0" w:afterAutospacing="0" w:line="360" w:lineRule="auto"/>
+              <w:rPr>
+                <w:rFonts w:ascii="Times New Roman" w:hAnsi="Times New Roman" w:cs="Times New Roman"/>
+                <w:sz w:val="28"/>
+                <w:szCs w:val="28"/>
+              </w:rPr>
+            </w:pPr>
+            <w:r>
+              <w:rPr>
+                <w:rFonts w:ascii="Times New Roman" w:hAnsi="Times New Roman" w:cs="Times New Roman"/>
+                <w:sz w:val="28"/>
+                <w:szCs w:val="28"/>
+              </w:rPr>
+            </w:r>
+            <w:r>
+              <w:rPr>
+                <w:rFonts w:ascii="Times New Roman" w:hAnsi="Times New Roman" w:cs="Times New Roman"/>
+                <w:sz w:val="28"/>
+                <w:szCs w:val="28"/>
+              </w:rPr>
+            </w:r>
+          </w:p>
+        </w:tc>
+        <w:tc>
+          <w:tcPr>
+            <w:tcW w:w="1276" w:type="dxa"/>
+            <w:vMerge w:val="restart"/>
+            <w:textDirection w:val="lrTb"/>
+            <w:noWrap w:val="false"/>
+          </w:tcPr>
+          <w:p>
+            <w:pPr>
+              <w:jc w:val="left"/>
+              <w:spacing w:after="0" w:afterAutospacing="0" w:line="360" w:lineRule="auto"/>
+              <w:rPr>
+                <w:rFonts w:ascii="Times New Roman" w:hAnsi="Times New Roman" w:cs="Times New Roman"/>
+                <w:sz w:val="28"/>
+                <w:szCs w:val="28"/>
+              </w:rPr>
+            </w:pPr>
+            <w:r>
+              <w:rPr>
+                <w:rFonts w:ascii="Times New Roman" w:hAnsi="Times New Roman" w:cs="Times New Roman"/>
+                <w:sz w:val="28"/>
+                <w:szCs w:val="28"/>
+              </w:rPr>
+            </w:r>
+            <w:r>
+              <w:rPr>
+                <w:rFonts w:ascii="Times New Roman" w:hAnsi="Times New Roman" w:cs="Times New Roman"/>
+                <w:sz w:val="28"/>
+                <w:szCs w:val="28"/>
+              </w:rPr>
+              <w:t xml:space="preserve">Тест прошел успешно</w:t>
+            </w:r>
+            <w:r/>
+            <w:r>
+              <w:rPr>
+                <w:rFonts w:ascii="Times New Roman" w:hAnsi="Times New Roman" w:cs="Times New Roman"/>
+                <w:sz w:val="28"/>
+                <w:szCs w:val="28"/>
+              </w:rPr>
+            </w:r>
+            <w:r>
+              <w:rPr>
+                <w:rFonts w:ascii="Times New Roman" w:hAnsi="Times New Roman" w:cs="Times New Roman"/>
+                <w:sz w:val="28"/>
+                <w:szCs w:val="28"/>
+              </w:rPr>
+            </w:r>
+          </w:p>
+        </w:tc>
+      </w:tr>
+      <w:tr>
+        <w:trPr/>
+        <w:tc>
+          <w:tcPr>
+            <w:tcW w:w="1134" w:type="dxa"/>
+            <w:vMerge w:val="restart"/>
+            <w:textDirection w:val="lrTb"/>
+            <w:noWrap w:val="false"/>
+          </w:tcPr>
+          <w:p>
+            <w:pPr>
+              <w:jc w:val="center"/>
+              <w:spacing w:after="0" w:afterAutospacing="0" w:line="360" w:lineRule="auto"/>
+              <w:rPr>
+                <w:rFonts w:ascii="Times New Roman" w:hAnsi="Times New Roman" w:cs="Times New Roman"/>
+                <w:sz w:val="28"/>
+                <w:szCs w:val="28"/>
+              </w:rPr>
+            </w:pPr>
+            <w:r>
+              <w:rPr>
+                <w:rFonts w:ascii="Times New Roman" w:hAnsi="Times New Roman" w:cs="Times New Roman"/>
+                <w:sz w:val="28"/>
+                <w:szCs w:val="28"/>
+              </w:rPr>
+              <w:t xml:space="preserve">3</w:t>
+            </w:r>
+            <w:r>
+              <w:rPr>
+                <w:rFonts w:ascii="Times New Roman" w:hAnsi="Times New Roman" w:cs="Times New Roman"/>
+                <w:sz w:val="28"/>
+                <w:szCs w:val="28"/>
+              </w:rPr>
+            </w:r>
+          </w:p>
+        </w:tc>
+        <w:tc>
+          <w:tcPr>
+            <w:tcW w:w="1417" w:type="dxa"/>
+            <w:vMerge w:val="restart"/>
+            <w:textDirection w:val="lrTb"/>
+            <w:noWrap w:val="false"/>
+          </w:tcPr>
+          <w:p>
+            <w:pPr>
+              <w:jc w:val="left"/>
+              <w:spacing w:after="0" w:afterAutospacing="0" w:line="360" w:lineRule="auto"/>
+              <w:rPr>
+                <w:rFonts w:ascii="Times New Roman" w:hAnsi="Times New Roman" w:cs="Times New Roman"/>
+                <w:sz w:val="28"/>
+                <w:szCs w:val="28"/>
+              </w:rPr>
+            </w:pPr>
+            <w:r>
+              <w:rPr>
+                <w:rFonts w:ascii="Times New Roman" w:hAnsi="Times New Roman" w:cs="Times New Roman"/>
+                <w:sz w:val="28"/>
+                <w:szCs w:val="28"/>
+              </w:rPr>
+            </w:r>
+            <w:r>
+              <w:rPr>
+                <w:rFonts w:ascii="Times New Roman" w:hAnsi="Times New Roman" w:cs="Times New Roman"/>
+                <w:sz w:val="28"/>
+                <w:szCs w:val="28"/>
+              </w:rPr>
+              <w:t xml:space="preserve">error no user in check</w:t>
+            </w:r>
+            <w:r>
+              <w:rPr>
+                <w:rFonts w:ascii="Times New Roman" w:hAnsi="Times New Roman" w:cs="Times New Roman"/>
+                <w:sz w:val="28"/>
+                <w:szCs w:val="28"/>
+              </w:rPr>
+            </w:r>
+            <w:r>
+              <w:rPr>
+                <w:rFonts w:ascii="Times New Roman" w:hAnsi="Times New Roman" w:cs="Times New Roman"/>
+                <w:sz w:val="28"/>
+                <w:szCs w:val="28"/>
+              </w:rPr>
+            </w:r>
+          </w:p>
+        </w:tc>
+        <w:tc>
+          <w:tcPr>
+            <w:tcW w:w="2268" w:type="dxa"/>
+            <w:vMerge w:val="restart"/>
+            <w:textDirection w:val="lrTb"/>
+            <w:noWrap w:val="false"/>
+          </w:tcPr>
+          <w:p>
+            <w:pPr>
+              <w:jc w:val="left"/>
+              <w:spacing w:after="0" w:afterAutospacing="0" w:line="360" w:lineRule="auto"/>
+              <w:rPr>
+                <w:rFonts w:ascii="Times New Roman" w:hAnsi="Times New Roman" w:cs="Times New Roman"/>
+                <w:sz w:val="28"/>
+                <w:szCs w:val="28"/>
+              </w:rPr>
+            </w:pPr>
+            <w:r>
+              <w:rPr>
+                <w:rFonts w:ascii="Times New Roman" w:hAnsi="Times New Roman" w:cs="Times New Roman"/>
+                <w:sz w:val="28"/>
+                <w:szCs w:val="28"/>
+              </w:rPr>
+            </w:r>
+            <w:r>
+              <w:rPr>
+                <w:rFonts w:ascii="Times New Roman" w:hAnsi="Times New Roman" w:cs="Times New Roman"/>
+                <w:sz w:val="28"/>
+                <w:szCs w:val="28"/>
+              </w:rPr>
+            </w:r>
+          </w:p>
+        </w:tc>
+        <w:tc>
+          <w:tcPr>
+            <w:tcW w:w="1843" w:type="dxa"/>
+            <w:vMerge w:val="restart"/>
+            <w:textDirection w:val="lrTb"/>
+            <w:noWrap w:val="false"/>
+          </w:tcPr>
+          <w:p>
+            <w:pPr>
+              <w:jc w:val="left"/>
+              <w:spacing w:after="0" w:afterAutospacing="0" w:line="360" w:lineRule="auto"/>
+              <w:rPr>
+                <w:rFonts w:ascii="Times New Roman" w:hAnsi="Times New Roman" w:cs="Times New Roman"/>
+                <w:sz w:val="28"/>
+                <w:szCs w:val="28"/>
+              </w:rPr>
+            </w:pPr>
+            <w:r>
+              <w:rPr>
+                <w:rFonts w:ascii="Times New Roman" w:hAnsi="Times New Roman" w:cs="Times New Roman"/>
+                <w:sz w:val="28"/>
+                <w:szCs w:val="28"/>
+              </w:rPr>
+            </w:r>
+            <w:r>
+              <w:rPr>
+                <w:rFonts w:ascii="Times New Roman" w:hAnsi="Times New Roman" w:cs="Times New Roman"/>
+                <w:sz w:val="28"/>
+                <w:szCs w:val="28"/>
+              </w:rPr>
+            </w:r>
+          </w:p>
+        </w:tc>
+        <w:tc>
+          <w:tcPr>
+            <w:tcW w:w="1417" w:type="dxa"/>
+            <w:vMerge w:val="restart"/>
+            <w:textDirection w:val="lrTb"/>
+            <w:noWrap w:val="false"/>
+          </w:tcPr>
+          <w:p>
+            <w:pPr>
+              <w:jc w:val="left"/>
+              <w:spacing w:after="0" w:afterAutospacing="0" w:line="360" w:lineRule="auto"/>
+              <w:rPr>
+                <w:rFonts w:ascii="Times New Roman" w:hAnsi="Times New Roman" w:cs="Times New Roman"/>
+                <w:sz w:val="28"/>
+                <w:szCs w:val="28"/>
+              </w:rPr>
+            </w:pPr>
+            <w:r>
+              <w:rPr>
+                <w:rFonts w:ascii="Times New Roman" w:hAnsi="Times New Roman" w:cs="Times New Roman"/>
+                <w:sz w:val="28"/>
+                <w:szCs w:val="28"/>
+              </w:rPr>
+            </w:r>
+            <w:r>
+              <w:rPr>
+                <w:rFonts w:ascii="Times New Roman" w:hAnsi="Times New Roman" w:cs="Times New Roman"/>
+                <w:sz w:val="28"/>
+                <w:szCs w:val="28"/>
+              </w:rPr>
+            </w:r>
+          </w:p>
+        </w:tc>
+        <w:tc>
+          <w:tcPr>
+            <w:tcW w:w="1276" w:type="dxa"/>
+            <w:vMerge w:val="restart"/>
+            <w:textDirection w:val="lrTb"/>
+            <w:noWrap w:val="false"/>
+          </w:tcPr>
+          <w:p>
+            <w:pPr>
+              <w:jc w:val="left"/>
+              <w:spacing w:after="0" w:afterAutospacing="0" w:line="360" w:lineRule="auto"/>
+              <w:rPr>
+                <w:rFonts w:ascii="Times New Roman" w:hAnsi="Times New Roman" w:cs="Times New Roman"/>
+                <w:sz w:val="28"/>
+                <w:szCs w:val="28"/>
+              </w:rPr>
+            </w:pPr>
+            <w:r>
+              <w:rPr>
+                <w:rFonts w:ascii="Times New Roman" w:hAnsi="Times New Roman" w:cs="Times New Roman"/>
+                <w:sz w:val="28"/>
+                <w:szCs w:val="28"/>
+              </w:rPr>
+            </w:r>
+            <w:r>
+              <w:rPr>
+                <w:rFonts w:ascii="Times New Roman" w:hAnsi="Times New Roman" w:cs="Times New Roman"/>
+                <w:sz w:val="28"/>
+                <w:szCs w:val="28"/>
+              </w:rPr>
+              <w:t xml:space="preserve">Тест прошел успешно</w:t>
+            </w:r>
+            <w:r/>
+            <w:r>
+              <w:rPr>
+                <w:rFonts w:ascii="Times New Roman" w:hAnsi="Times New Roman" w:cs="Times New Roman"/>
+                <w:sz w:val="28"/>
+                <w:szCs w:val="28"/>
+              </w:rPr>
+            </w:r>
+            <w:r>
+              <w:rPr>
+                <w:rFonts w:ascii="Times New Roman" w:hAnsi="Times New Roman" w:cs="Times New Roman"/>
+                <w:sz w:val="28"/>
+                <w:szCs w:val="28"/>
+              </w:rPr>
+            </w:r>
+          </w:p>
+        </w:tc>
+      </w:tr>
+      <w:tr>
+        <w:trPr/>
+        <w:tc>
+          <w:tcPr>
+            <w:tcW w:w="1134" w:type="dxa"/>
+            <w:vMerge w:val="restart"/>
+            <w:textDirection w:val="lrTb"/>
+            <w:noWrap w:val="false"/>
+          </w:tcPr>
+          <w:p>
+            <w:pPr>
+              <w:jc w:val="center"/>
+              <w:spacing w:after="0" w:afterAutospacing="0" w:line="360" w:lineRule="auto"/>
+              <w:rPr>
+                <w:rFonts w:ascii="Times New Roman" w:hAnsi="Times New Roman" w:cs="Times New Roman"/>
+                <w:sz w:val="28"/>
+                <w:szCs w:val="28"/>
+              </w:rPr>
+            </w:pPr>
+            <w:r>
+              <w:rPr>
+                <w:rFonts w:ascii="Times New Roman" w:hAnsi="Times New Roman" w:cs="Times New Roman"/>
+                <w:sz w:val="28"/>
+                <w:szCs w:val="28"/>
+              </w:rPr>
+              <w:t xml:space="preserve">4</w:t>
+            </w:r>
+            <w:r>
+              <w:rPr>
+                <w:rFonts w:ascii="Times New Roman" w:hAnsi="Times New Roman" w:cs="Times New Roman"/>
+                <w:sz w:val="28"/>
+                <w:szCs w:val="28"/>
+              </w:rPr>
+            </w:r>
+          </w:p>
+        </w:tc>
+        <w:tc>
+          <w:tcPr>
+            <w:tcW w:w="1417" w:type="dxa"/>
+            <w:vMerge w:val="restart"/>
+            <w:textDirection w:val="lrTb"/>
+            <w:noWrap w:val="false"/>
+          </w:tcPr>
+          <w:p>
+            <w:pPr>
+              <w:jc w:val="left"/>
+              <w:spacing w:after="0" w:afterAutospacing="0" w:line="360" w:lineRule="auto"/>
+              <w:rPr>
+                <w:rFonts w:ascii="Times New Roman" w:hAnsi="Times New Roman" w:cs="Times New Roman"/>
+                <w:sz w:val="28"/>
+                <w:szCs w:val="28"/>
+              </w:rPr>
+            </w:pPr>
+            <w:r>
+              <w:rPr>
+                <w:rFonts w:ascii="Times New Roman" w:hAnsi="Times New Roman" w:cs="Times New Roman"/>
+                <w:sz w:val="28"/>
+                <w:szCs w:val="28"/>
+              </w:rPr>
+            </w:r>
+            <w:r>
+              <w:rPr>
+                <w:rFonts w:ascii="Times New Roman" w:hAnsi="Times New Roman" w:cs="Times New Roman"/>
+                <w:sz w:val="28"/>
+                <w:szCs w:val="28"/>
+              </w:rPr>
+              <w:t xml:space="preserve">error not admin in crud</w:t>
+            </w:r>
+            <w:r>
+              <w:rPr>
+                <w:rFonts w:ascii="Times New Roman" w:hAnsi="Times New Roman" w:cs="Times New Roman"/>
+                <w:sz w:val="28"/>
+                <w:szCs w:val="28"/>
+              </w:rPr>
+            </w:r>
+            <w:r>
+              <w:rPr>
+                <w:rFonts w:ascii="Times New Roman" w:hAnsi="Times New Roman" w:cs="Times New Roman"/>
+                <w:sz w:val="28"/>
+                <w:szCs w:val="28"/>
+              </w:rPr>
+            </w:r>
+          </w:p>
+        </w:tc>
+        <w:tc>
+          <w:tcPr>
+            <w:tcW w:w="2268" w:type="dxa"/>
+            <w:vMerge w:val="restart"/>
+            <w:textDirection w:val="lrTb"/>
+            <w:noWrap w:val="false"/>
+          </w:tcPr>
+          <w:p>
+            <w:pPr>
+              <w:jc w:val="left"/>
+              <w:spacing w:after="0" w:afterAutospacing="0" w:line="360" w:lineRule="auto"/>
+              <w:rPr>
+                <w:rFonts w:ascii="Times New Roman" w:hAnsi="Times New Roman" w:cs="Times New Roman"/>
+                <w:sz w:val="28"/>
+                <w:szCs w:val="28"/>
+              </w:rPr>
+            </w:pPr>
+            <w:r>
+              <w:rPr>
+                <w:rFonts w:ascii="Times New Roman" w:hAnsi="Times New Roman" w:cs="Times New Roman"/>
+                <w:sz w:val="28"/>
+                <w:szCs w:val="28"/>
+              </w:rPr>
+            </w:r>
+            <w:r>
+              <w:rPr>
+                <w:rFonts w:ascii="Times New Roman" w:hAnsi="Times New Roman" w:cs="Times New Roman"/>
+                <w:sz w:val="28"/>
+                <w:szCs w:val="28"/>
+              </w:rPr>
+            </w:r>
+          </w:p>
+        </w:tc>
+        <w:tc>
+          <w:tcPr>
+            <w:tcW w:w="1843" w:type="dxa"/>
+            <w:vMerge w:val="restart"/>
+            <w:textDirection w:val="lrTb"/>
+            <w:noWrap w:val="false"/>
+          </w:tcPr>
+          <w:p>
+            <w:pPr>
+              <w:jc w:val="left"/>
+              <w:spacing w:after="0" w:afterAutospacing="0" w:line="360" w:lineRule="auto"/>
+              <w:rPr>
+                <w:rFonts w:ascii="Times New Roman" w:hAnsi="Times New Roman" w:cs="Times New Roman"/>
+                <w:sz w:val="28"/>
+                <w:szCs w:val="28"/>
+              </w:rPr>
+            </w:pPr>
+            <w:r>
+              <w:rPr>
+                <w:rFonts w:ascii="Times New Roman" w:hAnsi="Times New Roman" w:cs="Times New Roman"/>
+                <w:sz w:val="28"/>
+                <w:szCs w:val="28"/>
+              </w:rPr>
+            </w:r>
+            <w:r>
+              <w:rPr>
+                <w:rFonts w:ascii="Times New Roman" w:hAnsi="Times New Roman" w:cs="Times New Roman"/>
+                <w:sz w:val="28"/>
+                <w:szCs w:val="28"/>
+              </w:rPr>
+            </w:r>
+          </w:p>
+        </w:tc>
+        <w:tc>
+          <w:tcPr>
+            <w:tcW w:w="1417" w:type="dxa"/>
+            <w:vMerge w:val="restart"/>
+            <w:textDirection w:val="lrTb"/>
+            <w:noWrap w:val="false"/>
+          </w:tcPr>
+          <w:p>
+            <w:pPr>
+              <w:jc w:val="left"/>
+              <w:spacing w:after="0" w:afterAutospacing="0" w:line="360" w:lineRule="auto"/>
+              <w:rPr>
+                <w:rFonts w:ascii="Times New Roman" w:hAnsi="Times New Roman" w:cs="Times New Roman"/>
+                <w:sz w:val="28"/>
+                <w:szCs w:val="28"/>
+              </w:rPr>
+            </w:pPr>
+            <w:r>
+              <w:rPr>
+                <w:rFonts w:ascii="Times New Roman" w:hAnsi="Times New Roman" w:cs="Times New Roman"/>
+                <w:sz w:val="28"/>
+                <w:szCs w:val="28"/>
+              </w:rPr>
+            </w:r>
+            <w:r>
+              <w:rPr>
+                <w:rFonts w:ascii="Times New Roman" w:hAnsi="Times New Roman" w:cs="Times New Roman"/>
+                <w:sz w:val="28"/>
+                <w:szCs w:val="28"/>
+              </w:rPr>
+            </w:r>
+          </w:p>
+        </w:tc>
+        <w:tc>
+          <w:tcPr>
+            <w:tcW w:w="1276" w:type="dxa"/>
+            <w:vMerge w:val="restart"/>
+            <w:textDirection w:val="lrTb"/>
+            <w:noWrap w:val="false"/>
+          </w:tcPr>
+          <w:p>
+            <w:pPr>
+              <w:jc w:val="left"/>
+              <w:spacing w:after="0" w:afterAutospacing="0" w:line="360" w:lineRule="auto"/>
+              <w:rPr>
+                <w:rFonts w:ascii="Times New Roman" w:hAnsi="Times New Roman" w:cs="Times New Roman"/>
+                <w:sz w:val="28"/>
+                <w:szCs w:val="28"/>
+              </w:rPr>
+            </w:pPr>
+            <w:r>
+              <w:rPr>
+                <w:rFonts w:ascii="Times New Roman" w:hAnsi="Times New Roman" w:cs="Times New Roman"/>
+                <w:sz w:val="28"/>
+                <w:szCs w:val="28"/>
+              </w:rPr>
+            </w:r>
+            <w:r>
+              <w:rPr>
+                <w:rFonts w:ascii="Times New Roman" w:hAnsi="Times New Roman" w:cs="Times New Roman"/>
+                <w:sz w:val="28"/>
+                <w:szCs w:val="28"/>
+              </w:rPr>
+              <w:t xml:space="preserve">Тест прошел успешно</w:t>
+            </w:r>
+            <w:r/>
+            <w:r>
+              <w:rPr>
+                <w:rFonts w:ascii="Times New Roman" w:hAnsi="Times New Roman" w:cs="Times New Roman"/>
+                <w:sz w:val="28"/>
+                <w:szCs w:val="28"/>
+              </w:rPr>
+            </w:r>
+            <w:r>
+              <w:rPr>
+                <w:rFonts w:ascii="Times New Roman" w:hAnsi="Times New Roman" w:cs="Times New Roman"/>
+                <w:sz w:val="28"/>
+                <w:szCs w:val="28"/>
+              </w:rPr>
+            </w:r>
+          </w:p>
+        </w:tc>
+      </w:tr>
+      <w:tr>
+        <w:trPr/>
+        <w:tc>
+          <w:tcPr>
+            <w:tcW w:w="1134" w:type="dxa"/>
+            <w:vMerge w:val="restart"/>
+            <w:textDirection w:val="lrTb"/>
+            <w:noWrap w:val="false"/>
+          </w:tcPr>
+          <w:p>
+            <w:pPr>
+              <w:jc w:val="center"/>
+              <w:spacing w:after="0" w:afterAutospacing="0" w:line="360" w:lineRule="auto"/>
+              <w:rPr>
+                <w:rFonts w:ascii="Times New Roman" w:hAnsi="Times New Roman" w:cs="Times New Roman"/>
+                <w:sz w:val="28"/>
+                <w:szCs w:val="28"/>
+              </w:rPr>
+            </w:pPr>
+            <w:r>
+              <w:rPr>
+                <w:rFonts w:ascii="Times New Roman" w:hAnsi="Times New Roman" w:cs="Times New Roman"/>
+                <w:sz w:val="28"/>
+                <w:szCs w:val="28"/>
+              </w:rPr>
+              <w:t xml:space="preserve">5</w:t>
+            </w:r>
+            <w:r>
+              <w:rPr>
+                <w:rFonts w:ascii="Times New Roman" w:hAnsi="Times New Roman" w:cs="Times New Roman"/>
+                <w:sz w:val="28"/>
+                <w:szCs w:val="28"/>
+              </w:rPr>
+            </w:r>
+          </w:p>
+        </w:tc>
+        <w:tc>
+          <w:tcPr>
+            <w:tcW w:w="1417" w:type="dxa"/>
+            <w:vMerge w:val="restart"/>
+            <w:textDirection w:val="lrTb"/>
+            <w:noWrap w:val="false"/>
+          </w:tcPr>
+          <w:p>
+            <w:pPr>
+              <w:jc w:val="left"/>
+              <w:spacing w:after="0" w:afterAutospacing="0" w:line="360" w:lineRule="auto"/>
+              <w:rPr>
+                <w:rFonts w:ascii="Times New Roman" w:hAnsi="Times New Roman" w:cs="Times New Roman"/>
+                <w:sz w:val="28"/>
+                <w:szCs w:val="28"/>
+              </w:rPr>
+            </w:pPr>
+            <w:r>
+              <w:rPr>
+                <w:rFonts w:ascii="Times New Roman" w:hAnsi="Times New Roman" w:cs="Times New Roman"/>
+                <w:sz w:val="28"/>
+                <w:szCs w:val="28"/>
+              </w:rPr>
+              <w:t xml:space="preserve">correct check</w:t>
+            </w:r>
+            <w:r>
+              <w:rPr>
+                <w:rFonts w:ascii="Times New Roman" w:hAnsi="Times New Roman" w:cs="Times New Roman"/>
+                <w:sz w:val="28"/>
+                <w:szCs w:val="28"/>
+              </w:rPr>
+            </w:r>
+          </w:p>
+        </w:tc>
+        <w:tc>
+          <w:tcPr>
+            <w:tcW w:w="2268" w:type="dxa"/>
+            <w:vMerge w:val="restart"/>
+            <w:textDirection w:val="lrTb"/>
+            <w:noWrap w:val="false"/>
+          </w:tcPr>
+          <w:p>
+            <w:pPr>
+              <w:jc w:val="left"/>
+              <w:spacing w:after="0" w:afterAutospacing="0" w:line="360" w:lineRule="auto"/>
+              <w:rPr>
+                <w:rFonts w:ascii="Times New Roman" w:hAnsi="Times New Roman" w:cs="Times New Roman"/>
+                <w:sz w:val="28"/>
+                <w:szCs w:val="28"/>
+              </w:rPr>
+            </w:pPr>
+            <w:r>
+              <w:rPr>
+                <w:rFonts w:ascii="Times New Roman" w:hAnsi="Times New Roman" w:cs="Times New Roman"/>
+                <w:sz w:val="28"/>
+                <w:szCs w:val="28"/>
+              </w:rPr>
+            </w:r>
+            <w:r>
+              <w:rPr>
+                <w:rFonts w:ascii="Times New Roman" w:hAnsi="Times New Roman" w:cs="Times New Roman"/>
+                <w:sz w:val="28"/>
+                <w:szCs w:val="28"/>
+              </w:rPr>
+            </w:r>
+          </w:p>
+        </w:tc>
+        <w:tc>
+          <w:tcPr>
+            <w:tcW w:w="1843" w:type="dxa"/>
+            <w:vMerge w:val="restart"/>
+            <w:textDirection w:val="lrTb"/>
+            <w:noWrap w:val="false"/>
+          </w:tcPr>
+          <w:p>
+            <w:pPr>
+              <w:jc w:val="left"/>
+              <w:spacing w:after="0" w:afterAutospacing="0" w:line="360" w:lineRule="auto"/>
+              <w:rPr>
+                <w:rFonts w:ascii="Times New Roman" w:hAnsi="Times New Roman" w:cs="Times New Roman"/>
+                <w:sz w:val="28"/>
+                <w:szCs w:val="28"/>
+              </w:rPr>
+            </w:pPr>
+            <w:r>
+              <w:rPr>
+                <w:rFonts w:ascii="Times New Roman" w:hAnsi="Times New Roman" w:cs="Times New Roman"/>
+                <w:sz w:val="28"/>
+                <w:szCs w:val="28"/>
+              </w:rPr>
+            </w:r>
+            <w:r>
+              <w:rPr>
+                <w:rFonts w:ascii="Times New Roman" w:hAnsi="Times New Roman" w:cs="Times New Roman"/>
+                <w:sz w:val="28"/>
+                <w:szCs w:val="28"/>
+              </w:rPr>
+            </w:r>
+          </w:p>
+        </w:tc>
+        <w:tc>
+          <w:tcPr>
+            <w:tcW w:w="1417" w:type="dxa"/>
+            <w:vMerge w:val="restart"/>
+            <w:textDirection w:val="lrTb"/>
+            <w:noWrap w:val="false"/>
+          </w:tcPr>
+          <w:p>
+            <w:pPr>
+              <w:jc w:val="left"/>
+              <w:spacing w:after="0" w:afterAutospacing="0" w:line="360" w:lineRule="auto"/>
+              <w:rPr>
+                <w:rFonts w:ascii="Times New Roman" w:hAnsi="Times New Roman" w:cs="Times New Roman"/>
+                <w:sz w:val="28"/>
+                <w:szCs w:val="28"/>
+              </w:rPr>
+            </w:pPr>
+            <w:r>
+              <w:rPr>
+                <w:rFonts w:ascii="Times New Roman" w:hAnsi="Times New Roman" w:cs="Times New Roman"/>
+                <w:sz w:val="28"/>
+                <w:szCs w:val="28"/>
+              </w:rPr>
+            </w:r>
+            <w:r>
+              <w:rPr>
+                <w:rFonts w:ascii="Times New Roman" w:hAnsi="Times New Roman" w:cs="Times New Roman"/>
+                <w:sz w:val="28"/>
+                <w:szCs w:val="28"/>
+              </w:rPr>
+            </w:r>
+          </w:p>
+        </w:tc>
+        <w:tc>
+          <w:tcPr>
+            <w:tcW w:w="1276" w:type="dxa"/>
+            <w:vMerge w:val="restart"/>
+            <w:textDirection w:val="lrTb"/>
+            <w:noWrap w:val="false"/>
+          </w:tcPr>
+          <w:p>
+            <w:pPr>
+              <w:jc w:val="left"/>
+              <w:spacing w:after="0" w:afterAutospacing="0" w:line="360" w:lineRule="auto"/>
+              <w:rPr>
+                <w:rFonts w:ascii="Times New Roman" w:hAnsi="Times New Roman" w:cs="Times New Roman"/>
+                <w:sz w:val="28"/>
+                <w:szCs w:val="28"/>
+              </w:rPr>
+            </w:pPr>
+            <w:r>
+              <w:rPr>
+                <w:rFonts w:ascii="Times New Roman" w:hAnsi="Times New Roman" w:cs="Times New Roman"/>
+                <w:sz w:val="28"/>
+                <w:szCs w:val="28"/>
+              </w:rPr>
+            </w:r>
+            <w:r>
+              <w:rPr>
+                <w:rFonts w:ascii="Times New Roman" w:hAnsi="Times New Roman" w:cs="Times New Roman"/>
+                <w:sz w:val="28"/>
+                <w:szCs w:val="28"/>
+              </w:rPr>
+              <w:t xml:space="preserve">Тест прошел успешно</w:t>
+            </w:r>
+            <w:r/>
+            <w:r>
+              <w:rPr>
+                <w:rFonts w:ascii="Times New Roman" w:hAnsi="Times New Roman" w:cs="Times New Roman"/>
+                <w:sz w:val="28"/>
+                <w:szCs w:val="28"/>
+              </w:rPr>
+            </w:r>
+            <w:r>
+              <w:rPr>
+                <w:rFonts w:ascii="Times New Roman" w:hAnsi="Times New Roman" w:cs="Times New Roman"/>
+                <w:sz w:val="28"/>
+                <w:szCs w:val="28"/>
+              </w:rPr>
+            </w:r>
+          </w:p>
+        </w:tc>
+      </w:tr>
+      <w:tr>
+        <w:trPr/>
+        <w:tc>
+          <w:tcPr>
+            <w:tcW w:w="1134" w:type="dxa"/>
+            <w:vMerge w:val="restart"/>
+            <w:textDirection w:val="lrTb"/>
+            <w:noWrap w:val="false"/>
+          </w:tcPr>
+          <w:p>
+            <w:pPr>
+              <w:jc w:val="center"/>
+              <w:spacing w:after="0" w:afterAutospacing="0" w:line="360" w:lineRule="auto"/>
+              <w:rPr>
+                <w:rFonts w:ascii="Times New Roman" w:hAnsi="Times New Roman" w:cs="Times New Roman"/>
+                <w:sz w:val="28"/>
+                <w:szCs w:val="28"/>
+              </w:rPr>
+            </w:pPr>
+            <w:r>
+              <w:rPr>
+                <w:rFonts w:ascii="Times New Roman" w:hAnsi="Times New Roman" w:cs="Times New Roman"/>
+                <w:sz w:val="28"/>
+                <w:szCs w:val="28"/>
+              </w:rPr>
+              <w:t xml:space="preserve">6</w:t>
+            </w:r>
+            <w:r>
+              <w:rPr>
+                <w:rFonts w:ascii="Times New Roman" w:hAnsi="Times New Roman" w:cs="Times New Roman"/>
+                <w:sz w:val="28"/>
+                <w:szCs w:val="28"/>
+              </w:rPr>
+            </w:r>
+          </w:p>
+        </w:tc>
+        <w:tc>
+          <w:tcPr>
+            <w:tcW w:w="1417" w:type="dxa"/>
+            <w:vMerge w:val="restart"/>
+            <w:textDirection w:val="lrTb"/>
+            <w:noWrap w:val="false"/>
+          </w:tcPr>
+          <w:p>
+            <w:pPr>
+              <w:jc w:val="left"/>
+              <w:spacing w:after="0" w:afterAutospacing="0" w:line="360" w:lineRule="auto"/>
+              <w:rPr>
+                <w:rFonts w:ascii="Times New Roman" w:hAnsi="Times New Roman" w:cs="Times New Roman"/>
+                <w:sz w:val="28"/>
+                <w:szCs w:val="28"/>
+              </w:rPr>
+            </w:pPr>
+            <w:r>
+              <w:rPr>
+                <w:rFonts w:ascii="Times New Roman" w:hAnsi="Times New Roman" w:cs="Times New Roman"/>
+                <w:sz w:val="28"/>
+                <w:szCs w:val="28"/>
+              </w:rPr>
+            </w:r>
+            <w:r>
+              <w:rPr>
+                <w:rFonts w:ascii="Times New Roman" w:hAnsi="Times New Roman" w:cs="Times New Roman"/>
+                <w:sz w:val="28"/>
+                <w:szCs w:val="28"/>
+              </w:rPr>
+              <w:t xml:space="preserve">error no level in check</w:t>
+            </w:r>
+            <w:r>
+              <w:rPr>
+                <w:rFonts w:ascii="Times New Roman" w:hAnsi="Times New Roman" w:cs="Times New Roman"/>
+                <w:sz w:val="28"/>
+                <w:szCs w:val="28"/>
+              </w:rPr>
+            </w:r>
+            <w:r>
+              <w:rPr>
+                <w:rFonts w:ascii="Times New Roman" w:hAnsi="Times New Roman" w:cs="Times New Roman"/>
+                <w:sz w:val="28"/>
+                <w:szCs w:val="28"/>
+              </w:rPr>
+            </w:r>
+          </w:p>
+        </w:tc>
+        <w:tc>
+          <w:tcPr>
+            <w:tcW w:w="2268" w:type="dxa"/>
+            <w:vMerge w:val="restart"/>
+            <w:textDirection w:val="lrTb"/>
+            <w:noWrap w:val="false"/>
+          </w:tcPr>
+          <w:p>
+            <w:pPr>
+              <w:jc w:val="left"/>
+              <w:spacing w:after="0" w:afterAutospacing="0" w:line="360" w:lineRule="auto"/>
+              <w:rPr>
+                <w:rFonts w:ascii="Times New Roman" w:hAnsi="Times New Roman" w:cs="Times New Roman"/>
+                <w:sz w:val="28"/>
+                <w:szCs w:val="28"/>
+              </w:rPr>
+            </w:pPr>
+            <w:r>
+              <w:rPr>
+                <w:rFonts w:ascii="Times New Roman" w:hAnsi="Times New Roman" w:cs="Times New Roman"/>
+                <w:sz w:val="28"/>
+                <w:szCs w:val="28"/>
+              </w:rPr>
+            </w:r>
+            <w:r>
+              <w:rPr>
+                <w:rFonts w:ascii="Times New Roman" w:hAnsi="Times New Roman" w:cs="Times New Roman"/>
+                <w:sz w:val="28"/>
+                <w:szCs w:val="28"/>
+              </w:rPr>
+            </w:r>
+          </w:p>
+        </w:tc>
+        <w:tc>
+          <w:tcPr>
+            <w:tcW w:w="1843" w:type="dxa"/>
+            <w:vMerge w:val="restart"/>
+            <w:textDirection w:val="lrTb"/>
+            <w:noWrap w:val="false"/>
+          </w:tcPr>
+          <w:p>
+            <w:pPr>
+              <w:jc w:val="left"/>
+              <w:spacing w:after="0" w:afterAutospacing="0" w:line="360" w:lineRule="auto"/>
+              <w:rPr>
+                <w:rFonts w:ascii="Times New Roman" w:hAnsi="Times New Roman" w:cs="Times New Roman"/>
+                <w:sz w:val="28"/>
+                <w:szCs w:val="28"/>
+              </w:rPr>
+            </w:pPr>
+            <w:r>
+              <w:rPr>
+                <w:rFonts w:ascii="Times New Roman" w:hAnsi="Times New Roman" w:cs="Times New Roman"/>
+                <w:sz w:val="28"/>
+                <w:szCs w:val="28"/>
+              </w:rPr>
+            </w:r>
+            <w:r>
+              <w:rPr>
+                <w:rFonts w:ascii="Times New Roman" w:hAnsi="Times New Roman" w:cs="Times New Roman"/>
+                <w:sz w:val="28"/>
+                <w:szCs w:val="28"/>
+              </w:rPr>
+            </w:r>
+          </w:p>
+        </w:tc>
+        <w:tc>
+          <w:tcPr>
+            <w:tcW w:w="1417" w:type="dxa"/>
+            <w:vMerge w:val="restart"/>
+            <w:textDirection w:val="lrTb"/>
+            <w:noWrap w:val="false"/>
+          </w:tcPr>
+          <w:p>
+            <w:pPr>
+              <w:jc w:val="left"/>
+              <w:spacing w:after="0" w:afterAutospacing="0" w:line="360" w:lineRule="auto"/>
+              <w:rPr>
+                <w:rFonts w:ascii="Times New Roman" w:hAnsi="Times New Roman" w:cs="Times New Roman"/>
+                <w:sz w:val="28"/>
+                <w:szCs w:val="28"/>
+              </w:rPr>
+            </w:pPr>
+            <w:r>
+              <w:rPr>
+                <w:rFonts w:ascii="Times New Roman" w:hAnsi="Times New Roman" w:cs="Times New Roman"/>
+                <w:sz w:val="28"/>
+                <w:szCs w:val="28"/>
+              </w:rPr>
+            </w:r>
+            <w:r>
+              <w:rPr>
+                <w:rFonts w:ascii="Times New Roman" w:hAnsi="Times New Roman" w:cs="Times New Roman"/>
+                <w:sz w:val="28"/>
+                <w:szCs w:val="28"/>
+              </w:rPr>
+            </w:r>
+          </w:p>
+        </w:tc>
+        <w:tc>
+          <w:tcPr>
+            <w:tcW w:w="1276" w:type="dxa"/>
+            <w:vMerge w:val="restart"/>
+            <w:textDirection w:val="lrTb"/>
+            <w:noWrap w:val="false"/>
+          </w:tcPr>
+          <w:p>
+            <w:pPr>
+              <w:jc w:val="left"/>
+              <w:spacing w:after="0" w:afterAutospacing="0" w:line="360" w:lineRule="auto"/>
+              <w:rPr>
+                <w:rFonts w:ascii="Times New Roman" w:hAnsi="Times New Roman" w:cs="Times New Roman"/>
+                <w:sz w:val="28"/>
+                <w:szCs w:val="28"/>
+              </w:rPr>
+            </w:pPr>
+            <w:r>
+              <w:rPr>
+                <w:rFonts w:ascii="Times New Roman" w:hAnsi="Times New Roman" w:cs="Times New Roman"/>
+                <w:sz w:val="28"/>
+                <w:szCs w:val="28"/>
+              </w:rPr>
+            </w:r>
+            <w:r>
+              <w:rPr>
+                <w:rFonts w:ascii="Times New Roman" w:hAnsi="Times New Roman" w:cs="Times New Roman"/>
+                <w:sz w:val="28"/>
+                <w:szCs w:val="28"/>
+              </w:rPr>
+              <w:t xml:space="preserve">Тест прошел успешно</w:t>
+            </w:r>
+            <w:r/>
+            <w:r>
+              <w:rPr>
+                <w:rFonts w:ascii="Times New Roman" w:hAnsi="Times New Roman" w:cs="Times New Roman"/>
+                <w:sz w:val="28"/>
+                <w:szCs w:val="28"/>
+              </w:rPr>
+            </w:r>
+            <w:r>
+              <w:rPr>
+                <w:rFonts w:ascii="Times New Roman" w:hAnsi="Times New Roman" w:cs="Times New Roman"/>
+                <w:sz w:val="28"/>
+                <w:szCs w:val="28"/>
+              </w:rPr>
+            </w:r>
+          </w:p>
+        </w:tc>
+      </w:tr>
+      <w:tr>
+        <w:trPr/>
+        <w:tc>
+          <w:tcPr>
+            <w:tcW w:w="1134" w:type="dxa"/>
+            <w:vMerge w:val="restart"/>
+            <w:textDirection w:val="lrTb"/>
+            <w:noWrap w:val="false"/>
+          </w:tcPr>
+          <w:p>
+            <w:pPr>
+              <w:jc w:val="center"/>
+              <w:spacing w:after="0" w:afterAutospacing="0" w:line="360" w:lineRule="auto"/>
+              <w:rPr>
+                <w:rFonts w:ascii="Times New Roman" w:hAnsi="Times New Roman" w:cs="Times New Roman"/>
+                <w:sz w:val="28"/>
+                <w:szCs w:val="28"/>
+              </w:rPr>
+            </w:pPr>
+            <w:r>
+              <w:rPr>
+                <w:rFonts w:ascii="Times New Roman" w:hAnsi="Times New Roman" w:cs="Times New Roman"/>
+                <w:sz w:val="28"/>
+                <w:szCs w:val="28"/>
+              </w:rPr>
+              <w:t xml:space="preserve">7</w:t>
+            </w:r>
+            <w:r>
+              <w:rPr>
+                <w:rFonts w:ascii="Times New Roman" w:hAnsi="Times New Roman" w:cs="Times New Roman"/>
+                <w:sz w:val="28"/>
+                <w:szCs w:val="28"/>
+              </w:rPr>
+            </w:r>
+          </w:p>
+        </w:tc>
+        <w:tc>
+          <w:tcPr>
+            <w:tcW w:w="1417" w:type="dxa"/>
+            <w:vMerge w:val="restart"/>
+            <w:textDirection w:val="lrTb"/>
+            <w:noWrap w:val="false"/>
+          </w:tcPr>
+          <w:p>
+            <w:pPr>
+              <w:jc w:val="left"/>
+              <w:spacing w:after="0" w:afterAutospacing="0" w:line="360" w:lineRule="auto"/>
+              <w:rPr>
+                <w:rFonts w:ascii="Times New Roman" w:hAnsi="Times New Roman" w:cs="Times New Roman"/>
+                <w:sz w:val="28"/>
+                <w:szCs w:val="28"/>
+              </w:rPr>
+            </w:pPr>
+            <w:r>
+              <w:rPr>
+                <w:rFonts w:ascii="Times New Roman" w:hAnsi="Times New Roman" w:cs="Times New Roman"/>
+                <w:sz w:val="28"/>
+                <w:szCs w:val="28"/>
+              </w:rPr>
+            </w:r>
+            <w:r>
+              <w:rPr>
+                <w:rFonts w:ascii="Times New Roman" w:hAnsi="Times New Roman" w:cs="Times New Roman"/>
+                <w:sz w:val="28"/>
+                <w:szCs w:val="28"/>
+              </w:rPr>
+              <w:t xml:space="preserve">error create levelsdata</w:t>
+            </w:r>
+            <w:r>
+              <w:rPr>
+                <w:rFonts w:ascii="Times New Roman" w:hAnsi="Times New Roman" w:cs="Times New Roman"/>
+                <w:sz w:val="28"/>
+                <w:szCs w:val="28"/>
+              </w:rPr>
+            </w:r>
+            <w:r>
+              <w:rPr>
+                <w:rFonts w:ascii="Times New Roman" w:hAnsi="Times New Roman" w:cs="Times New Roman"/>
+                <w:sz w:val="28"/>
+                <w:szCs w:val="28"/>
+              </w:rPr>
+            </w:r>
+          </w:p>
+        </w:tc>
+        <w:tc>
+          <w:tcPr>
+            <w:tcW w:w="2268" w:type="dxa"/>
+            <w:vMerge w:val="restart"/>
+            <w:textDirection w:val="lrTb"/>
+            <w:noWrap w:val="false"/>
+          </w:tcPr>
+          <w:p>
+            <w:pPr>
+              <w:jc w:val="left"/>
+              <w:spacing w:after="0" w:afterAutospacing="0" w:line="360" w:lineRule="auto"/>
+              <w:rPr>
+                <w:rFonts w:ascii="Times New Roman" w:hAnsi="Times New Roman" w:cs="Times New Roman"/>
+                <w:sz w:val="28"/>
+                <w:szCs w:val="28"/>
+              </w:rPr>
+            </w:pPr>
+            <w:r>
+              <w:rPr>
+                <w:rFonts w:ascii="Times New Roman" w:hAnsi="Times New Roman" w:cs="Times New Roman"/>
+                <w:sz w:val="28"/>
+                <w:szCs w:val="28"/>
+              </w:rPr>
+            </w:r>
+            <w:r>
+              <w:rPr>
+                <w:rFonts w:ascii="Times New Roman" w:hAnsi="Times New Roman" w:cs="Times New Roman"/>
+                <w:sz w:val="28"/>
+                <w:szCs w:val="28"/>
+              </w:rPr>
+            </w:r>
+          </w:p>
+        </w:tc>
+        <w:tc>
+          <w:tcPr>
+            <w:tcW w:w="1843" w:type="dxa"/>
+            <w:vMerge w:val="restart"/>
+            <w:textDirection w:val="lrTb"/>
+            <w:noWrap w:val="false"/>
+          </w:tcPr>
+          <w:p>
+            <w:pPr>
+              <w:jc w:val="left"/>
+              <w:spacing w:after="0" w:afterAutospacing="0" w:line="360" w:lineRule="auto"/>
+              <w:rPr>
+                <w:rFonts w:ascii="Times New Roman" w:hAnsi="Times New Roman" w:cs="Times New Roman"/>
+                <w:sz w:val="28"/>
+                <w:szCs w:val="28"/>
+              </w:rPr>
+            </w:pPr>
+            <w:r>
+              <w:rPr>
+                <w:rFonts w:ascii="Times New Roman" w:hAnsi="Times New Roman" w:cs="Times New Roman"/>
+                <w:sz w:val="28"/>
+                <w:szCs w:val="28"/>
+              </w:rPr>
+            </w:r>
+            <w:r>
+              <w:rPr>
+                <w:rFonts w:ascii="Times New Roman" w:hAnsi="Times New Roman" w:cs="Times New Roman"/>
+                <w:sz w:val="28"/>
+                <w:szCs w:val="28"/>
+              </w:rPr>
+            </w:r>
+          </w:p>
+        </w:tc>
+        <w:tc>
+          <w:tcPr>
+            <w:tcW w:w="1417" w:type="dxa"/>
+            <w:vMerge w:val="restart"/>
+            <w:textDirection w:val="lrTb"/>
+            <w:noWrap w:val="false"/>
+          </w:tcPr>
+          <w:p>
+            <w:pPr>
+              <w:jc w:val="left"/>
+              <w:spacing w:after="0" w:afterAutospacing="0" w:line="360" w:lineRule="auto"/>
+              <w:rPr>
+                <w:rFonts w:ascii="Times New Roman" w:hAnsi="Times New Roman" w:cs="Times New Roman"/>
+                <w:sz w:val="28"/>
+                <w:szCs w:val="28"/>
+              </w:rPr>
+            </w:pPr>
+            <w:r>
+              <w:rPr>
+                <w:rFonts w:ascii="Times New Roman" w:hAnsi="Times New Roman" w:cs="Times New Roman"/>
+                <w:sz w:val="28"/>
+                <w:szCs w:val="28"/>
+              </w:rPr>
+            </w:r>
+            <w:r>
+              <w:rPr>
+                <w:rFonts w:ascii="Times New Roman" w:hAnsi="Times New Roman" w:cs="Times New Roman"/>
+                <w:sz w:val="28"/>
+                <w:szCs w:val="28"/>
+              </w:rPr>
+            </w:r>
+          </w:p>
+        </w:tc>
+        <w:tc>
+          <w:tcPr>
+            <w:tcW w:w="1276" w:type="dxa"/>
+            <w:vMerge w:val="restart"/>
+            <w:textDirection w:val="lrTb"/>
+            <w:noWrap w:val="false"/>
+          </w:tcPr>
+          <w:p>
+            <w:pPr>
+              <w:jc w:val="left"/>
+              <w:spacing w:after="0" w:afterAutospacing="0" w:line="360" w:lineRule="auto"/>
+              <w:rPr>
+                <w:rFonts w:ascii="Times New Roman" w:hAnsi="Times New Roman" w:cs="Times New Roman"/>
+                <w:sz w:val="28"/>
+                <w:szCs w:val="28"/>
+              </w:rPr>
+            </w:pPr>
+            <w:r>
+              <w:rPr>
+                <w:rFonts w:ascii="Times New Roman" w:hAnsi="Times New Roman" w:cs="Times New Roman"/>
+                <w:sz w:val="28"/>
+                <w:szCs w:val="28"/>
+              </w:rPr>
+            </w:r>
+            <w:r>
+              <w:rPr>
+                <w:rFonts w:ascii="Times New Roman" w:hAnsi="Times New Roman" w:cs="Times New Roman"/>
+                <w:sz w:val="28"/>
+                <w:szCs w:val="28"/>
+              </w:rPr>
+              <w:t xml:space="preserve">Тест прошел успешно</w:t>
+            </w:r>
+            <w:r/>
+            <w:r>
+              <w:rPr>
+                <w:rFonts w:ascii="Times New Roman" w:hAnsi="Times New Roman" w:cs="Times New Roman"/>
+                <w:sz w:val="28"/>
+                <w:szCs w:val="28"/>
+              </w:rPr>
+            </w:r>
+            <w:r>
+              <w:rPr>
+                <w:rFonts w:ascii="Times New Roman" w:hAnsi="Times New Roman" w:cs="Times New Roman"/>
+                <w:sz w:val="28"/>
+                <w:szCs w:val="28"/>
+              </w:rPr>
+            </w:r>
+          </w:p>
+        </w:tc>
+      </w:tr>
+      <w:tr>
+        <w:trPr/>
+        <w:tc>
+          <w:tcPr>
+            <w:tcW w:w="1134" w:type="dxa"/>
+            <w:vMerge w:val="restart"/>
+            <w:textDirection w:val="lrTb"/>
+            <w:noWrap w:val="false"/>
+          </w:tcPr>
+          <w:p>
+            <w:pPr>
+              <w:jc w:val="center"/>
+              <w:spacing w:after="0" w:afterAutospacing="0" w:line="360" w:lineRule="auto"/>
+              <w:rPr>
+                <w:rFonts w:ascii="Times New Roman" w:hAnsi="Times New Roman" w:cs="Times New Roman"/>
+                <w:sz w:val="28"/>
+                <w:szCs w:val="28"/>
+              </w:rPr>
+            </w:pPr>
+            <w:r>
+              <w:rPr>
+                <w:rFonts w:ascii="Times New Roman" w:hAnsi="Times New Roman" w:cs="Times New Roman"/>
+                <w:sz w:val="28"/>
+                <w:szCs w:val="28"/>
+              </w:rPr>
+              <w:t xml:space="preserve">8</w:t>
+            </w:r>
+            <w:r>
+              <w:rPr>
+                <w:rFonts w:ascii="Times New Roman" w:hAnsi="Times New Roman" w:cs="Times New Roman"/>
+                <w:sz w:val="28"/>
+                <w:szCs w:val="28"/>
+              </w:rPr>
+            </w:r>
+          </w:p>
+        </w:tc>
+        <w:tc>
+          <w:tcPr>
+            <w:tcW w:w="1417" w:type="dxa"/>
+            <w:vMerge w:val="restart"/>
+            <w:textDirection w:val="lrTb"/>
+            <w:noWrap w:val="false"/>
+          </w:tcPr>
+          <w:p>
+            <w:pPr>
+              <w:jc w:val="left"/>
+              <w:spacing w:after="0" w:afterAutospacing="0" w:line="360" w:lineRule="auto"/>
+              <w:rPr>
+                <w:rFonts w:ascii="Times New Roman" w:hAnsi="Times New Roman" w:cs="Times New Roman"/>
+                <w:sz w:val="28"/>
+                <w:szCs w:val="28"/>
+              </w:rPr>
+            </w:pPr>
+            <w:r>
+              <w:rPr>
+                <w:rFonts w:ascii="Times New Roman" w:hAnsi="Times New Roman" w:cs="Times New Roman"/>
+                <w:sz w:val="28"/>
+                <w:szCs w:val="28"/>
+              </w:rPr>
+            </w:r>
+            <w:r>
+              <w:rPr>
+                <w:rFonts w:ascii="Times New Roman" w:hAnsi="Times New Roman" w:cs="Times New Roman"/>
+                <w:sz w:val="28"/>
+                <w:szCs w:val="28"/>
+              </w:rPr>
+              <w:t xml:space="preserve">correct create levelsdata</w:t>
+            </w:r>
+            <w:r>
+              <w:rPr>
+                <w:rFonts w:ascii="Times New Roman" w:hAnsi="Times New Roman" w:cs="Times New Roman"/>
+                <w:sz w:val="28"/>
+                <w:szCs w:val="28"/>
+              </w:rPr>
+            </w:r>
+            <w:r>
+              <w:rPr>
+                <w:rFonts w:ascii="Times New Roman" w:hAnsi="Times New Roman" w:cs="Times New Roman"/>
+                <w:sz w:val="28"/>
+                <w:szCs w:val="28"/>
+              </w:rPr>
+            </w:r>
+          </w:p>
+        </w:tc>
+        <w:tc>
+          <w:tcPr>
+            <w:tcW w:w="2268" w:type="dxa"/>
+            <w:vMerge w:val="restart"/>
+            <w:textDirection w:val="lrTb"/>
+            <w:noWrap w:val="false"/>
+          </w:tcPr>
+          <w:p>
+            <w:pPr>
+              <w:jc w:val="left"/>
+              <w:spacing w:after="0" w:afterAutospacing="0" w:line="360" w:lineRule="auto"/>
+              <w:rPr>
+                <w:rFonts w:ascii="Times New Roman" w:hAnsi="Times New Roman" w:cs="Times New Roman"/>
+                <w:sz w:val="28"/>
+                <w:szCs w:val="28"/>
+              </w:rPr>
+            </w:pPr>
+            <w:r>
+              <w:rPr>
+                <w:rFonts w:ascii="Times New Roman" w:hAnsi="Times New Roman" w:cs="Times New Roman"/>
+                <w:sz w:val="28"/>
+                <w:szCs w:val="28"/>
+              </w:rPr>
+            </w:r>
+            <w:r>
+              <w:rPr>
+                <w:rFonts w:ascii="Times New Roman" w:hAnsi="Times New Roman" w:cs="Times New Roman"/>
+                <w:sz w:val="28"/>
+                <w:szCs w:val="28"/>
+              </w:rPr>
+            </w:r>
+          </w:p>
+        </w:tc>
+        <w:tc>
+          <w:tcPr>
+            <w:tcW w:w="1843" w:type="dxa"/>
+            <w:vMerge w:val="restart"/>
+            <w:textDirection w:val="lrTb"/>
+            <w:noWrap w:val="false"/>
+          </w:tcPr>
+          <w:p>
+            <w:pPr>
+              <w:jc w:val="left"/>
+              <w:spacing w:after="0" w:afterAutospacing="0" w:line="360" w:lineRule="auto"/>
+              <w:rPr>
+                <w:rFonts w:ascii="Times New Roman" w:hAnsi="Times New Roman" w:cs="Times New Roman"/>
+                <w:sz w:val="28"/>
+                <w:szCs w:val="28"/>
+              </w:rPr>
+            </w:pPr>
+            <w:r>
+              <w:rPr>
+                <w:rFonts w:ascii="Times New Roman" w:hAnsi="Times New Roman" w:cs="Times New Roman"/>
+                <w:sz w:val="28"/>
+                <w:szCs w:val="28"/>
+              </w:rPr>
+            </w:r>
+            <w:r>
+              <w:rPr>
+                <w:rFonts w:ascii="Times New Roman" w:hAnsi="Times New Roman" w:cs="Times New Roman"/>
+                <w:sz w:val="28"/>
+                <w:szCs w:val="28"/>
+              </w:rPr>
+            </w:r>
+          </w:p>
+        </w:tc>
+        <w:tc>
+          <w:tcPr>
+            <w:tcW w:w="1417" w:type="dxa"/>
+            <w:vMerge w:val="restart"/>
+            <w:textDirection w:val="lrTb"/>
+            <w:noWrap w:val="false"/>
+          </w:tcPr>
+          <w:p>
+            <w:pPr>
+              <w:jc w:val="left"/>
+              <w:spacing w:after="0" w:afterAutospacing="0" w:line="360" w:lineRule="auto"/>
+              <w:rPr>
+                <w:rFonts w:ascii="Times New Roman" w:hAnsi="Times New Roman" w:cs="Times New Roman"/>
+                <w:sz w:val="28"/>
+                <w:szCs w:val="28"/>
+              </w:rPr>
+            </w:pPr>
+            <w:r>
+              <w:rPr>
+                <w:rFonts w:ascii="Times New Roman" w:hAnsi="Times New Roman" w:cs="Times New Roman"/>
+                <w:sz w:val="28"/>
+                <w:szCs w:val="28"/>
+              </w:rPr>
+            </w:r>
+            <w:r>
+              <w:rPr>
+                <w:rFonts w:ascii="Times New Roman" w:hAnsi="Times New Roman" w:cs="Times New Roman"/>
+                <w:sz w:val="28"/>
+                <w:szCs w:val="28"/>
+              </w:rPr>
+            </w:r>
+          </w:p>
+        </w:tc>
+        <w:tc>
+          <w:tcPr>
+            <w:tcW w:w="1276" w:type="dxa"/>
+            <w:vMerge w:val="restart"/>
+            <w:textDirection w:val="lrTb"/>
+            <w:noWrap w:val="false"/>
+          </w:tcPr>
+          <w:p>
+            <w:pPr>
+              <w:jc w:val="left"/>
+              <w:spacing w:after="0" w:afterAutospacing="0" w:line="360" w:lineRule="auto"/>
+              <w:rPr>
+                <w:rFonts w:ascii="Times New Roman" w:hAnsi="Times New Roman" w:cs="Times New Roman"/>
+                <w:sz w:val="28"/>
+                <w:szCs w:val="28"/>
+              </w:rPr>
+            </w:pPr>
+            <w:r>
+              <w:rPr>
+                <w:rFonts w:ascii="Times New Roman" w:hAnsi="Times New Roman" w:cs="Times New Roman"/>
+                <w:sz w:val="28"/>
+                <w:szCs w:val="28"/>
+              </w:rPr>
+            </w:r>
+            <w:r>
+              <w:rPr>
+                <w:rFonts w:ascii="Times New Roman" w:hAnsi="Times New Roman" w:cs="Times New Roman"/>
+                <w:sz w:val="28"/>
+                <w:szCs w:val="28"/>
+              </w:rPr>
+              <w:t xml:space="preserve">Тест прошел успешно</w:t>
+            </w:r>
+            <w:r/>
+            <w:r>
+              <w:rPr>
+                <w:rFonts w:ascii="Times New Roman" w:hAnsi="Times New Roman" w:cs="Times New Roman"/>
+                <w:sz w:val="28"/>
+                <w:szCs w:val="28"/>
+              </w:rPr>
+            </w:r>
+            <w:r>
+              <w:rPr>
+                <w:rFonts w:ascii="Times New Roman" w:hAnsi="Times New Roman" w:cs="Times New Roman"/>
+                <w:sz w:val="28"/>
+                <w:szCs w:val="28"/>
+              </w:rPr>
+            </w:r>
+          </w:p>
+        </w:tc>
+      </w:tr>
+    </w:tbl>
     <w:p>
       <w:pPr>
         <w:spacing w:after="0" w:afterAutospacing="0" w:line="360" w:lineRule="auto"/>

</xml_diff>